<commit_message>
Modify user guide and help to be consistent with changes to re-upload data table. Release 2021.09.01.
</commit_message>
<xml_diff>
--- a/webapp/static/user_guide/re-uploading_data_tables.docx
+++ b/webapp/static/user_guide/re-uploading_data_tables.docx
@@ -1,6 +1,6 @@
 
 <file path=word/document.xml><?xml version="1.0" encoding="utf-8"?>
-<w:document xmlns:wpc="http://schemas.microsoft.com/office/word/2010/wordprocessingCanvas" xmlns:cx="http://schemas.microsoft.com/office/drawing/2014/chartex" xmlns:cx1="http://schemas.microsoft.com/office/drawing/2015/9/8/chartex" xmlns:cx2="http://schemas.microsoft.com/office/drawing/2015/10/21/chartex" xmlns:cx3="http://schemas.microsoft.com/office/drawing/2016/5/9/chartex" xmlns:cx4="http://schemas.microsoft.com/office/drawing/2016/5/10/chartex" xmlns:cx5="http://schemas.microsoft.com/office/drawing/2016/5/11/chartex" xmlns:cx6="http://schemas.microsoft.com/office/drawing/2016/5/12/chartex" xmlns:cx7="http://schemas.microsoft.com/office/drawing/2016/5/13/chartex" xmlns:cx8="http://schemas.microsoft.com/office/drawing/2016/5/14/chartex" xmlns:mc="http://schemas.openxmlformats.org/markup-compatibility/2006" xmlns:aink="http://schemas.microsoft.com/office/drawing/2016/ink" xmlns:am3d="http://schemas.microsoft.com/office/drawing/2017/model3d" xmlns:o="urn:schemas-microsoft-com:office:office" xmlns:r="http://schemas.openxmlformats.org/officeDocument/2006/relationships" xmlns:m="http://schemas.openxmlformats.org/officeDocument/2006/math" xmlns:v="urn:schemas-microsoft-com:vml" xmlns:wp14="http://schemas.microsoft.com/office/word/2010/wordprocessingDrawing" xmlns:wp="http://schemas.openxmlformats.org/drawingml/2006/wordprocessingDrawing" xmlns:w10="urn:schemas-microsoft-com:office:word" xmlns:w="http://schemas.openxmlformats.org/wordprocessingml/2006/main" xmlns:w14="http://schemas.microsoft.com/office/word/2010/wordml" xmlns:w15="http://schemas.microsoft.com/office/word/2012/wordml" xmlns:w16cex="http://schemas.microsoft.com/office/word/2018/wordml/cex" xmlns:w16cid="http://schemas.microsoft.com/office/word/2016/wordml/cid" xmlns:w16="http://schemas.microsoft.com/office/word/2018/wordml" xmlns:w16se="http://schemas.microsoft.com/office/word/2015/wordml/symex" xmlns:wpg="http://schemas.microsoft.com/office/word/2010/wordprocessingGroup" xmlns:wpi="http://schemas.microsoft.com/office/word/2010/wordprocessingInk" xmlns:wne="http://schemas.microsoft.com/office/word/2006/wordml" xmlns:wps="http://schemas.microsoft.com/office/word/2010/wordprocessingShape" mc:Ignorable="w14 w15 w16se w16cid w16 w16cex wp14">
+<w:document xmlns:wpc="http://schemas.microsoft.com/office/word/2010/wordprocessingCanvas" xmlns:cx="http://schemas.microsoft.com/office/drawing/2014/chartex" xmlns:cx1="http://schemas.microsoft.com/office/drawing/2015/9/8/chartex" xmlns:cx2="http://schemas.microsoft.com/office/drawing/2015/10/21/chartex" xmlns:cx3="http://schemas.microsoft.com/office/drawing/2016/5/9/chartex" xmlns:cx4="http://schemas.microsoft.com/office/drawing/2016/5/10/chartex" xmlns:cx5="http://schemas.microsoft.com/office/drawing/2016/5/11/chartex" xmlns:cx6="http://schemas.microsoft.com/office/drawing/2016/5/12/chartex" xmlns:cx7="http://schemas.microsoft.com/office/drawing/2016/5/13/chartex" xmlns:cx8="http://schemas.microsoft.com/office/drawing/2016/5/14/chartex" xmlns:mc="http://schemas.openxmlformats.org/markup-compatibility/2006" xmlns:aink="http://schemas.microsoft.com/office/drawing/2016/ink" xmlns:am3d="http://schemas.microsoft.com/office/drawing/2017/model3d" xmlns:o="urn:schemas-microsoft-com:office:office" xmlns:r="http://schemas.openxmlformats.org/officeDocument/2006/relationships" xmlns:m="http://schemas.openxmlformats.org/officeDocument/2006/math" xmlns:v="urn:schemas-microsoft-com:vml" xmlns:wp14="http://schemas.microsoft.com/office/word/2010/wordprocessingDrawing" xmlns:wp="http://schemas.openxmlformats.org/drawingml/2006/wordprocessingDrawing" xmlns:w10="urn:schemas-microsoft-com:office:word" xmlns:w="http://schemas.openxmlformats.org/wordprocessingml/2006/main" xmlns:w14="http://schemas.microsoft.com/office/word/2010/wordml" xmlns:w15="http://schemas.microsoft.com/office/word/2012/wordml" xmlns:w16cex="http://schemas.microsoft.com/office/word/2018/wordml/cex" xmlns:w16cid="http://schemas.microsoft.com/office/word/2016/wordml/cid" xmlns:w16="http://schemas.microsoft.com/office/word/2018/wordml" xmlns:w16sdtdh="http://schemas.microsoft.com/office/word/2020/wordml/sdtdatahash" xmlns:w16se="http://schemas.microsoft.com/office/word/2015/wordml/symex" xmlns:wpg="http://schemas.microsoft.com/office/word/2010/wordprocessingGroup" xmlns:wpi="http://schemas.microsoft.com/office/word/2010/wordprocessingInk" xmlns:wne="http://schemas.microsoft.com/office/word/2006/wordml" xmlns:wps="http://schemas.microsoft.com/office/word/2010/wordprocessingShape" mc:Ignorable="w14 w15 w16se w16cid w16 w16cex w16sdtdh wp14">
   <w:body>
     <w:p>
       <w:pPr>
@@ -83,13 +83,7 @@
         <w:t>Re-upload</w:t>
       </w:r>
       <w:r>
-        <w:t xml:space="preserve"> capability. There are restrictions</w:t>
-      </w:r>
-      <w:r>
-        <w:t>, though,</w:t>
-      </w:r>
-      <w:r>
-        <w:t xml:space="preserve"> on when Re-upload can be applied, as discussed in the next section.</w:t>
+        <w:t xml:space="preserve"> capability. </w:t>
       </w:r>
     </w:p>
     <w:p/>
@@ -120,98 +114,53 @@
         <w:t>w</w:t>
       </w:r>
       <w:r>
-        <w:t xml:space="preserve">on’t have to re-enter it again. To accomplish this, it requires the data table’s </w:t>
+        <w:t>on’t have to re-enter it again.</w:t>
+      </w:r>
+      <w:r>
+        <w:t xml:space="preserve"> To make this work, ezEML imposes one restriction on the re-uploaded data table: it must have the same number of columns as the table it is replacing.</w:t>
+      </w:r>
+    </w:p>
+    <w:p/>
+    <w:p>
+      <w:r>
+        <w:t xml:space="preserve">In earlier versions of ezEML, there was an additional restriction: namely, that the column </w:t>
       </w:r>
       <w:r>
         <w:rPr>
           <w:i/>
           <w:iCs/>
         </w:rPr>
-        <w:t>structure</w:t>
-      </w:r>
-      <w:r>
-        <w:t xml:space="preserve"> to be essentially unchanged.</w:t>
-      </w:r>
-    </w:p>
-    <w:p/>
-    <w:p>
-      <w:r>
-        <w:t xml:space="preserve">Specifically, it is OK if the number of </w:t>
-      </w:r>
-      <w:r>
-        <w:t>rows</w:t>
-      </w:r>
-      <w:r>
-        <w:t xml:space="preserve"> in the table have changed, and it’s OK if some of the values in table cells have changed. But the column </w:t>
-      </w:r>
-      <w:r>
-        <w:rPr>
-          <w:i/>
-          <w:iCs/>
-        </w:rPr>
         <w:t>types</w:t>
       </w:r>
       <w:r>
-        <w:t xml:space="preserve"> (categorical, datetime, numerical, or text) cannot have changed</w:t>
-      </w:r>
-      <w:r>
-        <w:t xml:space="preserve"> (but see the section “Changing Variable Types”, below)</w:t>
-      </w:r>
-      <w:r>
-        <w:t>, and no columns can have been added, deleted, or moved.</w:t>
-      </w:r>
-    </w:p>
-    <w:p/>
-    <w:p>
-      <w:pPr>
-        <w:spacing w:after="0" w:line="240" w:lineRule="auto"/>
-        <w:ind w:left="0" w:firstLine="0"/>
-      </w:pPr>
-      <w:r>
-        <w:t xml:space="preserve">In addition, it is OK if column </w:t>
-      </w:r>
-      <w:r>
-        <w:rPr>
-          <w:i/>
-          <w:iCs/>
-        </w:rPr>
-        <w:t>names</w:t>
-      </w:r>
-      <w:r>
-        <w:t xml:space="preserve"> in the header row have changed, and it</w:t>
-      </w:r>
-      <w:r>
-        <w:t>’</w:t>
-      </w:r>
-      <w:r>
-        <w:t>s OK if some codes for Categorical variables have been added or deleted.</w:t>
-      </w:r>
-      <w:r>
-        <w:t xml:space="preserve"> If you’re not sure if your data table qualifies, you can try</w:t>
-      </w:r>
-      <w:r>
-        <w:t xml:space="preserve"> doing</w:t>
-      </w:r>
-      <w:r>
-        <w:t xml:space="preserve"> the </w:t>
-      </w:r>
-      <w:r>
-        <w:t>r</w:t>
-      </w:r>
-      <w:r>
-        <w:t>e-upload and see if ezEML accepts it.</w:t>
-      </w:r>
-      <w:r>
-        <w:t xml:space="preserve"> If the data table has changed in ways that are not allowed, ezEML will </w:t>
-      </w:r>
-      <w:r>
-        <w:t xml:space="preserve">reject the re-upload and </w:t>
-      </w:r>
-      <w:r>
-        <w:t>display an error message.</w:t>
-      </w:r>
-      <w:r>
-        <w:t xml:space="preserve"> In such cases, you will have to upload the data table as a new data table (see “Uploading Data Tables” in this User Guide).</w:t>
+        <w:t xml:space="preserve"> </w:t>
+      </w:r>
+      <w:r>
+        <w:t>(categorical, datetime, numerical, or text) have</w:t>
+      </w:r>
+      <w:r>
+        <w:t>n’</w:t>
+      </w:r>
+      <w:r>
+        <w:t>t</w:t>
+      </w:r>
+      <w:r>
+        <w:t xml:space="preserve"> changed</w:t>
+      </w:r>
+      <w:r>
+        <w:t xml:space="preserve">. This restriction has since been removed. It is a fairly common scenario, for example, that the original table had a numerical column that mistakenly contained one or more text entries other than missing value codes. In such a case, ezEML </w:t>
+      </w:r>
+      <w:r>
+        <w:t>would</w:t>
+      </w:r>
+      <w:r>
+        <w:t xml:space="preserve"> conclude that the column’s type is text. But then suppose you correct the text entries in the column and want to re-upload the corrected version. ezEML will now conclude, correctly, that the </w:t>
+      </w:r>
+      <w:r>
+        <w:t xml:space="preserve">re-uploaded </w:t>
+      </w:r>
+      <w:r>
+        <w:t>column’s type is numerical. By relaxing the restriction on column types, ezEML now supports this kind of scenario.</w:t>
       </w:r>
     </w:p>
     <w:p>
@@ -241,6 +190,9 @@
     <w:p/>
     <w:p>
       <w:r>
+        <w:rPr>
+          <w:noProof/>
+        </w:rPr>
         <w:lastRenderedPageBreak/>
         <w:drawing>
           <wp:inline distT="0" distB="0" distL="0" distR="0" wp14:anchorId="28DD6689" wp14:editId="60D25279">
@@ -303,7 +255,10 @@
         <w:t xml:space="preserve"> button is displayed. Clicking Re-upload takes you to a page </w:t>
       </w:r>
       <w:r>
-        <w:t>that describes the situations where re-upload is and is not supported and lets you to select the CSV file to be uploaded:</w:t>
+        <w:t>that</w:t>
+      </w:r>
+      <w:r>
+        <w:t xml:space="preserve"> lets you select the CSV file to be uploaded:</w:t>
       </w:r>
     </w:p>
     <w:p/>
@@ -312,12 +267,11 @@
         <w:ind w:left="0" w:firstLine="0"/>
       </w:pPr>
       <w:r>
-        <w:lastRenderedPageBreak/>
         <w:drawing>
-          <wp:inline distT="0" distB="0" distL="0" distR="0" wp14:anchorId="42430717" wp14:editId="0AF30C98">
-            <wp:extent cx="5943600" cy="4719320"/>
-            <wp:effectExtent l="0" t="0" r="0" b="5080"/>
-            <wp:docPr id="2" name="Picture 2" descr="Graphical user interface, text, application, email&#10;&#10;Description automatically generated"/>
+          <wp:inline distT="0" distB="0" distL="0" distR="0" wp14:anchorId="198A690D" wp14:editId="3BEA19A5">
+            <wp:extent cx="5943600" cy="3719195"/>
+            <wp:effectExtent l="0" t="0" r="0" b="1905"/>
+            <wp:docPr id="3" name="Picture 3" descr="Graphical user interface, text, application, email&#10;&#10;Description automatically generated"/>
             <wp:cNvGraphicFramePr>
               <a:graphicFrameLocks xmlns:a="http://schemas.openxmlformats.org/drawingml/2006/main" noChangeAspect="1"/>
             </wp:cNvGraphicFramePr>
@@ -325,7 +279,7 @@
               <a:graphicData uri="http://schemas.openxmlformats.org/drawingml/2006/picture">
                 <pic:pic xmlns:pic="http://schemas.openxmlformats.org/drawingml/2006/picture">
                   <pic:nvPicPr>
-                    <pic:cNvPr id="2" name="Picture 2" descr="Graphical user interface, text, application, email&#10;&#10;Description automatically generated"/>
+                    <pic:cNvPr id="3" name="Picture 3" descr="Graphical user interface, text, application, email&#10;&#10;Description automatically generated"/>
                     <pic:cNvPicPr/>
                   </pic:nvPicPr>
                   <pic:blipFill>
@@ -337,7 +291,7 @@
                   <pic:spPr>
                     <a:xfrm>
                       <a:off x="0" y="0"/>
-                      <a:ext cx="5943600" cy="4719320"/>
+                      <a:ext cx="5943600" cy="3719195"/>
                     </a:xfrm>
                     <a:prstGeom prst="rect">
                       <a:avLst/>
@@ -352,6 +306,7 @@
     </w:p>
     <w:p>
       <w:r>
+        <w:lastRenderedPageBreak/>
         <w:t xml:space="preserve">Select the CSV file (which is not required to have the same name as the file previously uploaded) and click </w:t>
       </w:r>
       <w:r>
@@ -386,120 +341,114 @@
         <w:rPr>
           <w:sz w:val="32"/>
         </w:rPr>
-        <w:t>Changing Variable Types</w:t>
-      </w:r>
-    </w:p>
-    <w:p/>
-    <w:p>
-      <w:r>
-        <w:t>There is one scenario that’s a little tricky to describe, but where</w:t>
-      </w:r>
-      <w:r>
-        <w:t xml:space="preserve"> ezEML</w:t>
-      </w:r>
-      <w:r>
-        <w:t xml:space="preserve"> does</w:t>
-      </w:r>
-      <w:r>
-        <w:t xml:space="preserve"> in fact do</w:t>
-      </w:r>
-      <w:r>
-        <w:t xml:space="preserve"> what you would hope.</w:t>
-      </w:r>
-    </w:p>
-    <w:p/>
-    <w:p>
-      <w:r>
-        <w:t>Suppose</w:t>
-      </w:r>
-      <w:r>
-        <w:t xml:space="preserve"> that</w:t>
-      </w:r>
-      <w:r>
-        <w:t xml:space="preserve"> when you uploaded the table originally, there was</w:t>
-      </w:r>
-      <w:r>
-        <w:t>, for example,</w:t>
-      </w:r>
-      <w:r>
-        <w:t xml:space="preserve"> a column that ezEML </w:t>
-      </w:r>
-      <w:r>
-        <w:t>regarded as</w:t>
-      </w:r>
-      <w:r>
-        <w:t xml:space="preserve"> a Categorical variable, but you wanted to think of it as a Text variable, so you used the </w:t>
+        <w:t>Chang</w:t>
+      </w:r>
+      <w:r>
+        <w:rPr>
+          <w:sz w:val="32"/>
+        </w:rPr>
+        <w:t>ed Column Names</w:t>
+      </w:r>
+    </w:p>
+    <w:p/>
+    <w:p>
+      <w:r>
+        <w:t xml:space="preserve">As noted above, ezEML requires the re-uploaded table to have the same number of columns as the table it is replacing, but it allows the </w:t>
+      </w:r>
+      <w:proofErr w:type="gramStart"/>
+      <w:r>
+        <w:t>columns’</w:t>
+      </w:r>
+      <w:proofErr w:type="gramEnd"/>
+      <w:r>
+        <w:t xml:space="preserve"> types and names to have changed. There is the possibility, then, that one might accidentally pick the wrong file to upload, and if that table</w:t>
+      </w:r>
+      <w:r>
+        <w:t xml:space="preserve"> happens to have</w:t>
+      </w:r>
+      <w:r>
+        <w:t xml:space="preserve"> the right number of columns</w:t>
+      </w:r>
+      <w:r>
+        <w:t>,</w:t>
+      </w:r>
+      <w:r>
+        <w:t xml:space="preserve"> ezEML </w:t>
+      </w:r>
+      <w:r>
+        <w:t>would</w:t>
+      </w:r>
+      <w:r>
+        <w:t xml:space="preserve"> go ahead and do the re-upload.</w:t>
+      </w:r>
+    </w:p>
+    <w:p/>
+    <w:p>
+      <w:r>
+        <w:t>To help guard against such a scenario, ezEML warns you if one or more column names have changed. If all you’ve done is edit a few cells in the table without changing column names, no such warning will be displayed. But if a column name has changed, you will be taken to a page like the following:</w:t>
+      </w:r>
+    </w:p>
+    <w:p/>
+    <w:p>
+      <w:r>
+        <w:drawing>
+          <wp:inline distT="0" distB="0" distL="0" distR="0" wp14:anchorId="012E9ACF" wp14:editId="06676850">
+            <wp:extent cx="5943600" cy="3498850"/>
+            <wp:effectExtent l="0" t="0" r="0" b="6350"/>
+            <wp:docPr id="4" name="Picture 4" descr="Graphical user interface, application, Teams&#10;&#10;Description automatically generated"/>
+            <wp:cNvGraphicFramePr>
+              <a:graphicFrameLocks xmlns:a="http://schemas.openxmlformats.org/drawingml/2006/main" noChangeAspect="1"/>
+            </wp:cNvGraphicFramePr>
+            <a:graphic xmlns:a="http://schemas.openxmlformats.org/drawingml/2006/main">
+              <a:graphicData uri="http://schemas.openxmlformats.org/drawingml/2006/picture">
+                <pic:pic xmlns:pic="http://schemas.openxmlformats.org/drawingml/2006/picture">
+                  <pic:nvPicPr>
+                    <pic:cNvPr id="4" name="Picture 4" descr="Graphical user interface, application, Teams&#10;&#10;Description automatically generated"/>
+                    <pic:cNvPicPr/>
+                  </pic:nvPicPr>
+                  <pic:blipFill>
+                    <a:blip r:embed="rId6"/>
+                    <a:stretch>
+                      <a:fillRect/>
+                    </a:stretch>
+                  </pic:blipFill>
+                  <pic:spPr>
+                    <a:xfrm>
+                      <a:off x="0" y="0"/>
+                      <a:ext cx="5943600" cy="3498850"/>
+                    </a:xfrm>
+                    <a:prstGeom prst="rect">
+                      <a:avLst/>
+                    </a:prstGeom>
+                  </pic:spPr>
+                </pic:pic>
+              </a:graphicData>
+            </a:graphic>
+          </wp:inline>
+        </w:drawing>
+      </w:r>
+    </w:p>
+    <w:p>
+      <w:r>
+        <w:t>If the column name change is</w:t>
+      </w:r>
+      <w:r>
+        <w:t>n’t</w:t>
+      </w:r>
+      <w:r>
+        <w:t xml:space="preserve"> unexpected, go ahead and click </w:t>
       </w:r>
       <w:r>
         <w:rPr>
           <w:b/>
           <w:bCs/>
         </w:rPr>
-        <w:t>Change Type</w:t>
-      </w:r>
-      <w:r>
-        <w:t xml:space="preserve"> functionality to change it to a Text variable. Now, what will happen </w:t>
-      </w:r>
-      <w:r>
-        <w:lastRenderedPageBreak/>
-        <w:t xml:space="preserve">if you re-upload the table? Will ezEML consider that the column types no longer </w:t>
-      </w:r>
-      <w:r>
-        <w:t>match,</w:t>
-      </w:r>
-      <w:r>
-        <w:t xml:space="preserve"> and will it therefore reject the re-upload</w:t>
-      </w:r>
-      <w:r>
-        <w:t>?</w:t>
-      </w:r>
-      <w:r>
-        <w:t xml:space="preserve"> The short answer is </w:t>
-      </w:r>
-      <w:r>
-        <w:t>n</w:t>
-      </w:r>
-      <w:r>
-        <w:t>o</w:t>
-      </w:r>
-      <w:r>
-        <w:t>, it will not reject it</w:t>
-      </w:r>
-      <w:r>
-        <w:t>.</w:t>
-      </w:r>
-    </w:p>
-    <w:p/>
-    <w:p>
-      <w:r>
-        <w:t xml:space="preserve">What ezEML checks is that the types it infers for the re-uploaded table match the types it inferred for the original table. I.e., it does not care, when doing the check, if </w:t>
-      </w:r>
-      <w:r>
-        <w:t>a</w:t>
-      </w:r>
-      <w:r>
-        <w:t xml:space="preserve"> variable type was later changed by you. </w:t>
-      </w:r>
-      <w:r>
-        <w:t>W</w:t>
-      </w:r>
-      <w:r>
-        <w:t>hen the table is re-uploaded</w:t>
-      </w:r>
-      <w:r>
-        <w:t xml:space="preserve">, </w:t>
-      </w:r>
-      <w:r>
-        <w:t xml:space="preserve">the change you made to the variable type </w:t>
-      </w:r>
-      <w:r>
-        <w:t>will be</w:t>
-      </w:r>
-      <w:r>
-        <w:t xml:space="preserve"> preserved, along with most of the rest of the table’s metadata.</w:t>
-      </w:r>
-    </w:p>
-    <w:p/>
+        <w:t>Continue</w:t>
+      </w:r>
+      <w:r>
+        <w:t xml:space="preserve"> to do the re-upload.</w:t>
+      </w:r>
+    </w:p>
     <w:p/>
     <w:sectPr>
       <w:pgSz w:w="12240" w:h="15840"/>
@@ -512,7 +461,7 @@
 </file>
 
 <file path=word/styles.xml><?xml version="1.0" encoding="utf-8"?>
-<w:styles xmlns:mc="http://schemas.openxmlformats.org/markup-compatibility/2006" xmlns:r="http://schemas.openxmlformats.org/officeDocument/2006/relationships" xmlns:w="http://schemas.openxmlformats.org/wordprocessingml/2006/main" xmlns:w14="http://schemas.microsoft.com/office/word/2010/wordml" xmlns:w15="http://schemas.microsoft.com/office/word/2012/wordml" xmlns:w16cex="http://schemas.microsoft.com/office/word/2018/wordml/cex" xmlns:w16cid="http://schemas.microsoft.com/office/word/2016/wordml/cid" xmlns:w16="http://schemas.microsoft.com/office/word/2018/wordml" xmlns:w16se="http://schemas.microsoft.com/office/word/2015/wordml/symex" mc:Ignorable="w14 w15 w16se w16cid w16 w16cex">
+<w:styles xmlns:mc="http://schemas.openxmlformats.org/markup-compatibility/2006" xmlns:r="http://schemas.openxmlformats.org/officeDocument/2006/relationships" xmlns:w="http://schemas.openxmlformats.org/wordprocessingml/2006/main" xmlns:w14="http://schemas.microsoft.com/office/word/2010/wordml" xmlns:w15="http://schemas.microsoft.com/office/word/2012/wordml" xmlns:w16cex="http://schemas.microsoft.com/office/word/2018/wordml/cex" xmlns:w16cid="http://schemas.microsoft.com/office/word/2016/wordml/cid" xmlns:w16="http://schemas.microsoft.com/office/word/2018/wordml" xmlns:w16sdtdh="http://schemas.microsoft.com/office/word/2020/wordml/sdtdatahash" xmlns:w16se="http://schemas.microsoft.com/office/word/2015/wordml/symex" mc:Ignorable="w14 w15 w16se w16cid w16 w16cex w16sdtdh">
   <w:docDefaults>
     <w:rPrDefault>
       <w:rPr>

</xml_diff>

<commit_message>
Allow re-upload when prior version of CSV is not present. (#165)
</commit_message>
<xml_diff>
--- a/webapp/static/user_guide/re-uploading_data_tables.docx
+++ b/webapp/static/user_guide/re-uploading_data_tables.docx
@@ -287,6 +287,31 @@
         <w:t>column’s type is numerical. By relaxing the restriction on column types, ezEML now supports this kind of scenario.</w:t>
       </w:r>
     </w:p>
+    <w:p/>
+    <w:p>
+      <w:r>
+        <w:t>Also, i</w:t>
+      </w:r>
+      <w:r>
+        <w:t xml:space="preserve">n earlier versions of ezEML, </w:t>
+      </w:r>
+      <w:r>
+        <w:rPr>
+          <w:b/>
+          <w:bCs/>
+        </w:rPr>
+        <w:t>Re-upload</w:t>
+      </w:r>
+      <w:r>
+        <w:t xml:space="preserve"> was available only for tables that had been previously uploaded. I.e., an earlier version of the CSV file had to be present in the user’s ezEML account. This restriction has been removed to support use cases where a package’s metadata has been imported or fetched but the tables have not, and one or more tables </w:t>
+      </w:r>
+      <w:r>
+        <w:t>need</w:t>
+      </w:r>
+      <w:r>
+        <w:t xml:space="preserve"> to be updated. In such cases, the re-uploaded table is checked against the package metadata. In cases where an earlier version of the CSV file is present, it is checked against that CSV file as well.</w:t>
+      </w:r>
+    </w:p>
     <w:p>
       <w:pPr>
         <w:ind w:left="0" w:firstLine="0"/>
@@ -294,6 +319,13 @@
     </w:p>
     <w:p>
       <w:pPr>
+        <w:ind w:left="0" w:firstLine="0"/>
+      </w:pPr>
+    </w:p>
+    <w:p>
+      <w:pPr>
+        <w:spacing w:after="0" w:line="240" w:lineRule="auto"/>
+        <w:ind w:left="0" w:firstLine="0"/>
         <w:rPr>
           <w:sz w:val="32"/>
         </w:rPr>
@@ -302,6 +334,20 @@
         <w:rPr>
           <w:sz w:val="32"/>
         </w:rPr>
+        <w:br w:type="page"/>
+      </w:r>
+    </w:p>
+    <w:p>
+      <w:pPr>
+        <w:rPr>
+          <w:sz w:val="32"/>
+        </w:rPr>
+      </w:pPr>
+      <w:r>
+        <w:rPr>
+          <w:sz w:val="32"/>
+        </w:rPr>
+        <w:lastRenderedPageBreak/>
         <w:t>Doing a Re-upload</w:t>
       </w:r>
     </w:p>
@@ -314,11 +360,13 @@
     <w:p/>
     <w:p>
       <w:r>
-        <w:lastRenderedPageBreak/>
+        <w:rPr>
+          <w:noProof/>
+        </w:rPr>
         <w:drawing>
-          <wp:inline distT="0" distB="0" distL="0" distR="0" wp14:anchorId="33BACD29" wp14:editId="0AB0B316">
-            <wp:extent cx="5943600" cy="3876040"/>
-            <wp:effectExtent l="0" t="0" r="0" b="0"/>
+          <wp:inline distT="0" distB="0" distL="0" distR="0" wp14:anchorId="33BACD29" wp14:editId="727A75C0">
+            <wp:extent cx="5562600" cy="3627576"/>
+            <wp:effectExtent l="0" t="0" r="0" b="5080"/>
             <wp:docPr id="948378291" name="Picture 1" descr="A screenshot of a computer&#10;&#10;Description automatically generated"/>
             <wp:cNvGraphicFramePr>
               <a:graphicFrameLocks xmlns:a="http://schemas.openxmlformats.org/drawingml/2006/main" noChangeAspect="1"/>
@@ -339,7 +387,7 @@
                   <pic:spPr>
                     <a:xfrm>
                       <a:off x="0" y="0"/>
-                      <a:ext cx="5943600" cy="3876040"/>
+                      <a:ext cx="5601157" cy="3652720"/>
                     </a:xfrm>
                     <a:prstGeom prst="rect">
                       <a:avLst/>
@@ -357,13 +405,7 @@
         <w:ind w:left="0" w:firstLine="0"/>
       </w:pPr>
       <w:r>
-        <w:t xml:space="preserve">Because the table was uploaded (as opposed to being </w:t>
-      </w:r>
-      <w:r>
-        <w:t>added</w:t>
-      </w:r>
-      <w:r>
-        <w:t xml:space="preserve"> from scratch), a </w:t>
+        <w:t xml:space="preserve">Clicking </w:t>
       </w:r>
       <w:r>
         <w:rPr>
@@ -373,7 +415,7 @@
         <w:t>Re-upload</w:t>
       </w:r>
       <w:r>
-        <w:t xml:space="preserve"> button is displayed. Clicking Re-upload takes you to a page </w:t>
+        <w:t xml:space="preserve"> takes you to a page </w:t>
       </w:r>
       <w:r>
         <w:t>that</w:t>
@@ -388,12 +430,11 @@
         <w:ind w:left="0" w:firstLine="0"/>
       </w:pPr>
       <w:r>
-        <w:lastRenderedPageBreak/>
         <w:drawing>
-          <wp:inline distT="0" distB="0" distL="0" distR="0" wp14:anchorId="2F7010F3" wp14:editId="7D324D29">
-            <wp:extent cx="5943600" cy="3948430"/>
-            <wp:effectExtent l="0" t="0" r="0" b="1270"/>
-            <wp:docPr id="632674808" name="Picture 1" descr="A screenshot of a computer&#10;&#10;Description automatically generated"/>
+          <wp:inline distT="0" distB="0" distL="0" distR="0" wp14:anchorId="4466DEAE" wp14:editId="30E921A8">
+            <wp:extent cx="5943600" cy="3140075"/>
+            <wp:effectExtent l="0" t="0" r="0" b="0"/>
+            <wp:docPr id="115297314" name="Picture 1" descr="A screenshot of a computer&#10;&#10;Description automatically generated"/>
             <wp:cNvGraphicFramePr>
               <a:graphicFrameLocks xmlns:a="http://schemas.openxmlformats.org/drawingml/2006/main" noChangeAspect="1"/>
             </wp:cNvGraphicFramePr>
@@ -401,7 +442,7 @@
               <a:graphicData uri="http://schemas.openxmlformats.org/drawingml/2006/picture">
                 <pic:pic xmlns:pic="http://schemas.openxmlformats.org/drawingml/2006/picture">
                   <pic:nvPicPr>
-                    <pic:cNvPr id="632674808" name="Picture 1" descr="A screenshot of a computer&#10;&#10;Description automatically generated"/>
+                    <pic:cNvPr id="115297314" name="Picture 1" descr="A screenshot of a computer&#10;&#10;Description automatically generated"/>
                     <pic:cNvPicPr/>
                   </pic:nvPicPr>
                   <pic:blipFill>
@@ -413,7 +454,7 @@
                   <pic:spPr>
                     <a:xfrm>
                       <a:off x="0" y="0"/>
-                      <a:ext cx="5943600" cy="3948430"/>
+                      <a:ext cx="5943600" cy="3140075"/>
                     </a:xfrm>
                     <a:prstGeom prst="rect">
                       <a:avLst/>
@@ -426,6 +467,7 @@
         </w:drawing>
       </w:r>
     </w:p>
+    <w:p/>
     <w:p>
       <w:r>
         <w:t xml:space="preserve">Select the CSV file (which is not required to have the same name as the file previously uploaded) and click </w:t>
@@ -480,7 +522,13 @@
         <w:t>Because of that flexibility, t</w:t>
       </w:r>
       <w:r>
-        <w:t>here is the possibility that one might accidentally pick the wrong file to upload, and if that table</w:t>
+        <w:t xml:space="preserve">here is the possibility that </w:t>
+      </w:r>
+      <w:r>
+        <w:t>you</w:t>
+      </w:r>
+      <w:r>
+        <w:t xml:space="preserve"> might accidentally pick the wrong file to upload, and if that table</w:t>
       </w:r>
       <w:r>
         <w:t xml:space="preserve"> happens to have</w:t>
@@ -510,11 +558,13 @@
     <w:p/>
     <w:p>
       <w:r>
-        <w:lastRenderedPageBreak/>
+        <w:rPr>
+          <w:noProof/>
+        </w:rPr>
         <w:drawing>
-          <wp:inline distT="0" distB="0" distL="0" distR="0" wp14:anchorId="783C642E" wp14:editId="41DF819E">
-            <wp:extent cx="5943600" cy="3917315"/>
-            <wp:effectExtent l="0" t="0" r="0" b="0"/>
+          <wp:inline distT="0" distB="0" distL="0" distR="0" wp14:anchorId="783C642E" wp14:editId="123B5962">
+            <wp:extent cx="5545667" cy="3655045"/>
+            <wp:effectExtent l="0" t="0" r="4445" b="3175"/>
             <wp:docPr id="1325279458" name="Picture 1" descr="A screenshot of a computer&#10;&#10;Description automatically generated"/>
             <wp:cNvGraphicFramePr>
               <a:graphicFrameLocks xmlns:a="http://schemas.openxmlformats.org/drawingml/2006/main" noChangeAspect="1"/>
@@ -535,7 +585,7 @@
                   <pic:spPr>
                     <a:xfrm>
                       <a:off x="0" y="0"/>
-                      <a:ext cx="5943600" cy="3917315"/>
+                      <a:ext cx="5777057" cy="3807550"/>
                     </a:xfrm>
                     <a:prstGeom prst="rect">
                       <a:avLst/>
@@ -569,7 +619,6 @@
         <w:t xml:space="preserve"> to do the re-upload.</w:t>
       </w:r>
     </w:p>
-    <w:p/>
     <w:sectPr>
       <w:pgSz w:w="12240" w:h="15840"/>
       <w:pgMar w:top="1440" w:right="1440" w:bottom="1440" w:left="1440" w:header="720" w:footer="720" w:gutter="0"/>

</xml_diff>